<commit_message>
questions to ask first attempt
</commit_message>
<xml_diff>
--- a/stata/udacity-exploratory-analysis/manually-scraped/research-ideas-and-next-steps.docx
+++ b/stata/udacity-exploratory-analysis/manually-scraped/research-ideas-and-next-steps.docx
@@ -72,190 +72,190 @@
       <w:pPr>
         <w:pStyle w:val="ListParagraph"/>
         <w:numPr>
-          <w:ilvl w:val="0"/>
-          <w:numId w:val="2"/>
-        </w:numPr>
-      </w:pPr>
-      <w:r>
-        <w:t>Udacity GitHub Augmentation</w:t>
-      </w:r>
-    </w:p>
-    <w:p>
-      <w:pPr>
-        <w:pStyle w:val="ListParagraph"/>
-        <w:numPr>
-          <w:ilvl w:val="0"/>
-          <w:numId w:val="2"/>
-        </w:numPr>
-      </w:pPr>
-      <w:r>
-        <w:t>Udacity LinkedIn Augmentation</w:t>
-      </w:r>
-    </w:p>
-    <w:p>
-      <w:pPr>
-        <w:pStyle w:val="ListParagraph"/>
-        <w:numPr>
-          <w:ilvl w:val="0"/>
-          <w:numId w:val="2"/>
-        </w:numPr>
-      </w:pPr>
-      <w:r>
-        <w:t xml:space="preserve">Udacity </w:t>
-      </w:r>
-      <w:r>
-        <w:t>Classifier Variance Analysis</w:t>
-      </w:r>
-    </w:p>
-    <w:p>
-      <w:pPr>
-        <w:pStyle w:val="ListParagraph"/>
-        <w:numPr>
-          <w:ilvl w:val="0"/>
-          <w:numId w:val="2"/>
-        </w:numPr>
-      </w:pPr>
-      <w:r>
-        <w:t>Udacity Email Survey</w:t>
-      </w:r>
-    </w:p>
-    <w:p>
-      <w:pPr>
-        <w:pStyle w:val="ListParagraph"/>
-        <w:numPr>
-          <w:ilvl w:val="0"/>
-          <w:numId w:val="2"/>
-        </w:numPr>
-      </w:pPr>
-      <w:r>
-        <w:t>GitHub Survey</w:t>
-      </w:r>
-    </w:p>
-    <w:p>
-      <w:pPr>
-        <w:pStyle w:val="ListParagraph"/>
-        <w:numPr>
-          <w:ilvl w:val="0"/>
-          <w:numId w:val="2"/>
-        </w:numPr>
-      </w:pPr>
-      <w:r>
-        <w:t>SurveyMonkey Panel Survey</w:t>
-      </w:r>
-    </w:p>
-    <w:p>
-      <w:pPr>
-        <w:pStyle w:val="ListParagraph"/>
-        <w:numPr>
-          <w:ilvl w:val="0"/>
-          <w:numId w:val="2"/>
-        </w:numPr>
-      </w:pPr>
-      <w:r>
-        <w:t xml:space="preserve">Scrape </w:t>
-      </w:r>
-      <w:proofErr w:type="spellStart"/>
-      <w:r>
-        <w:t>StackOverflow</w:t>
-      </w:r>
-      <w:proofErr w:type="spellEnd"/>
-    </w:p>
-    <w:p>
-      <w:pPr>
-        <w:pStyle w:val="ListParagraph"/>
-        <w:numPr>
-          <w:ilvl w:val="0"/>
-          <w:numId w:val="2"/>
-        </w:numPr>
-      </w:pPr>
-      <w:r>
-        <w:t>Company Internal Data</w:t>
-      </w:r>
-    </w:p>
-    <w:p>
-      <w:pPr>
-        <w:pStyle w:val="ListParagraph"/>
-        <w:numPr>
-          <w:ilvl w:val="0"/>
-          <w:numId w:val="2"/>
-        </w:numPr>
-      </w:pPr>
-      <w:r>
-        <w:t>ABM Model of College Entry</w:t>
-      </w:r>
-    </w:p>
-    <w:p>
-      <w:pPr>
-        <w:pStyle w:val="ListParagraph"/>
-        <w:numPr>
-          <w:ilvl w:val="0"/>
-          <w:numId w:val="2"/>
-        </w:numPr>
-      </w:pPr>
-      <w:r>
-        <w:t>ABM Model of Voucher Efficacy</w:t>
-      </w:r>
-    </w:p>
-    <w:p>
-      <w:pPr>
-        <w:pStyle w:val="ListParagraph"/>
-        <w:numPr>
-          <w:ilvl w:val="0"/>
-          <w:numId w:val="2"/>
-        </w:numPr>
-      </w:pPr>
-      <w:r>
-        <w:t>Spokane and Ancestry Yearbook Study*</w:t>
-      </w:r>
-    </w:p>
-    <w:p>
-      <w:pPr>
-        <w:pStyle w:val="ListParagraph"/>
-        <w:numPr>
-          <w:ilvl w:val="0"/>
-          <w:numId w:val="2"/>
-        </w:numPr>
-      </w:pPr>
-      <w:r>
-        <w:t xml:space="preserve">Multi-Sample </w:t>
-      </w:r>
-      <w:r>
-        <w:t>Classifier Variance Analysis</w:t>
-      </w:r>
-    </w:p>
-    <w:p>
-      <w:pPr>
-        <w:pStyle w:val="ListParagraph"/>
-        <w:numPr>
-          <w:ilvl w:val="0"/>
-          <w:numId w:val="2"/>
-        </w:numPr>
-      </w:pPr>
-      <w:r>
-        <w:t>Additional Committee Member</w:t>
-      </w:r>
-      <w:r>
-        <w:t>’s Choice</w:t>
-      </w:r>
-    </w:p>
-    <w:p>
-      <w:pPr>
-        <w:pStyle w:val="ListParagraph"/>
-        <w:numPr>
           <w:ilvl w:val="1"/>
           <w:numId w:val="2"/>
         </w:numPr>
       </w:pPr>
-      <w:proofErr w:type="spellStart"/>
-      <w:r>
-        <w:t>Storr</w:t>
-      </w:r>
-      <w:proofErr w:type="spellEnd"/>
-      <w:r>
-        <w:t xml:space="preserve">, Tabarrok, Cowen, </w:t>
-      </w:r>
-      <w:bookmarkStart w:id="0" w:name="_GoBack"/>
-      <w:bookmarkEnd w:id="0"/>
+      <w:r>
+        <w:t>Multisource Kairos Image Sampling</w:t>
+      </w:r>
+    </w:p>
+    <w:p>
+      <w:pPr>
+        <w:pStyle w:val="ListParagraph"/>
+        <w:numPr>
+          <w:ilvl w:val="0"/>
+          <w:numId w:val="2"/>
+        </w:numPr>
+      </w:pPr>
+      <w:r>
+        <w:t>Udacity GitHub Augmentation</w:t>
+      </w:r>
+    </w:p>
+    <w:p>
+      <w:pPr>
+        <w:pStyle w:val="ListParagraph"/>
+        <w:numPr>
+          <w:ilvl w:val="0"/>
+          <w:numId w:val="2"/>
+        </w:numPr>
+      </w:pPr>
+      <w:r>
+        <w:t>Udacity LinkedIn Augmentation</w:t>
+      </w:r>
+    </w:p>
+    <w:p>
+      <w:pPr>
+        <w:pStyle w:val="ListParagraph"/>
+        <w:numPr>
+          <w:ilvl w:val="0"/>
+          <w:numId w:val="2"/>
+        </w:numPr>
+      </w:pPr>
+      <w:r>
+        <w:t xml:space="preserve">Udacity </w:t>
+      </w:r>
+      <w:r>
+        <w:t>Classifier Variance Analysis</w:t>
+      </w:r>
+    </w:p>
+    <w:p>
+      <w:pPr>
+        <w:pStyle w:val="ListParagraph"/>
+        <w:numPr>
+          <w:ilvl w:val="0"/>
+          <w:numId w:val="2"/>
+        </w:numPr>
+      </w:pPr>
+      <w:r>
+        <w:t>Udacity Email Survey</w:t>
+      </w:r>
+    </w:p>
+    <w:p>
+      <w:pPr>
+        <w:pStyle w:val="ListParagraph"/>
+        <w:numPr>
+          <w:ilvl w:val="0"/>
+          <w:numId w:val="2"/>
+        </w:numPr>
+      </w:pPr>
+      <w:r>
+        <w:t>GitHub Survey</w:t>
+      </w:r>
+    </w:p>
+    <w:p>
+      <w:pPr>
+        <w:pStyle w:val="ListParagraph"/>
+        <w:numPr>
+          <w:ilvl w:val="0"/>
+          <w:numId w:val="2"/>
+        </w:numPr>
+      </w:pPr>
+      <w:r>
+        <w:t>SurveyMonkey Panel Survey</w:t>
+      </w:r>
+    </w:p>
+    <w:p>
+      <w:pPr>
+        <w:pStyle w:val="ListParagraph"/>
+        <w:numPr>
+          <w:ilvl w:val="0"/>
+          <w:numId w:val="2"/>
+        </w:numPr>
+      </w:pPr>
+      <w:r>
+        <w:t>Scrape StackOverflow</w:t>
+      </w:r>
+    </w:p>
+    <w:p>
+      <w:pPr>
+        <w:pStyle w:val="ListParagraph"/>
+        <w:numPr>
+          <w:ilvl w:val="0"/>
+          <w:numId w:val="2"/>
+        </w:numPr>
+      </w:pPr>
+      <w:r>
+        <w:t>Company Internal Data</w:t>
+      </w:r>
+    </w:p>
+    <w:p>
+      <w:pPr>
+        <w:pStyle w:val="ListParagraph"/>
+        <w:numPr>
+          <w:ilvl w:val="0"/>
+          <w:numId w:val="2"/>
+        </w:numPr>
+      </w:pPr>
+      <w:r>
+        <w:t>ABM Model of College Entry</w:t>
+      </w:r>
+    </w:p>
+    <w:p>
+      <w:pPr>
+        <w:pStyle w:val="ListParagraph"/>
+        <w:numPr>
+          <w:ilvl w:val="0"/>
+          <w:numId w:val="2"/>
+        </w:numPr>
+      </w:pPr>
+      <w:r>
+        <w:t>ABM Model of Voucher Efficacy</w:t>
+      </w:r>
+    </w:p>
+    <w:p>
+      <w:pPr>
+        <w:pStyle w:val="ListParagraph"/>
+        <w:numPr>
+          <w:ilvl w:val="0"/>
+          <w:numId w:val="2"/>
+        </w:numPr>
+      </w:pPr>
+      <w:r>
+        <w:t>Spokane and Ancestry Yearbook Study*</w:t>
+      </w:r>
+    </w:p>
+    <w:p>
+      <w:pPr>
+        <w:pStyle w:val="ListParagraph"/>
+        <w:numPr>
+          <w:ilvl w:val="0"/>
+          <w:numId w:val="2"/>
+        </w:numPr>
+      </w:pPr>
+      <w:r>
+        <w:t xml:space="preserve">Multi-Sample </w:t>
+      </w:r>
+      <w:r>
+        <w:t>Classifier Variance Analysis</w:t>
+      </w:r>
+    </w:p>
+    <w:p>
+      <w:pPr>
+        <w:pStyle w:val="ListParagraph"/>
+        <w:numPr>
+          <w:ilvl w:val="0"/>
+          <w:numId w:val="2"/>
+        </w:numPr>
+      </w:pPr>
+      <w:r>
+        <w:t>Additional Committee Member</w:t>
+      </w:r>
+      <w:r>
+        <w:t>’s Choice</w:t>
+      </w:r>
+    </w:p>
+    <w:p>
+      <w:pPr>
+        <w:pStyle w:val="ListParagraph"/>
+        <w:numPr>
+          <w:ilvl w:val="1"/>
+          <w:numId w:val="2"/>
+        </w:numPr>
+      </w:pPr>
+      <w:r>
+        <w:t xml:space="preserve">Storr, Tabarrok, Cowen, </w:t>
+      </w:r>
       <w:r>
         <w:t>or Other</w:t>
       </w:r>
@@ -399,6 +399,160 @@
       </w:pPr>
       <w:r>
         <w:t>Defend Dissertation</w:t>
+      </w:r>
+    </w:p>
+    <w:p/>
+    <w:p>
+      <w:r>
+        <w:br w:type="page"/>
+      </w:r>
+    </w:p>
+    <w:p>
+      <w:pPr>
+        <w:rPr>
+          <w:b/>
+        </w:rPr>
+      </w:pPr>
+      <w:r>
+        <w:rPr>
+          <w:b/>
+        </w:rPr>
+        <w:lastRenderedPageBreak/>
+        <w:t>III. Questions to Ask</w:t>
+      </w:r>
+    </w:p>
+    <w:p>
+      <w:pPr>
+        <w:pStyle w:val="ListParagraph"/>
+        <w:numPr>
+          <w:ilvl w:val="0"/>
+          <w:numId w:val="8"/>
+        </w:numPr>
+      </w:pPr>
+      <w:r>
+        <w:t>Are you presently employed?</w:t>
+      </w:r>
+    </w:p>
+    <w:p>
+      <w:pPr>
+        <w:pStyle w:val="ListParagraph"/>
+        <w:numPr>
+          <w:ilvl w:val="0"/>
+          <w:numId w:val="8"/>
+        </w:numPr>
+      </w:pPr>
+      <w:r>
+        <w:t>What is your salary?</w:t>
+      </w:r>
+    </w:p>
+    <w:p>
+      <w:pPr>
+        <w:pStyle w:val="ListParagraph"/>
+        <w:numPr>
+          <w:ilvl w:val="0"/>
+          <w:numId w:val="8"/>
+        </w:numPr>
+      </w:pPr>
+      <w:r>
+        <w:t>What is your job title?</w:t>
+      </w:r>
+    </w:p>
+    <w:p>
+      <w:pPr>
+        <w:pStyle w:val="ListParagraph"/>
+        <w:numPr>
+          <w:ilvl w:val="0"/>
+          <w:numId w:val="8"/>
+        </w:numPr>
+      </w:pPr>
+      <w:r>
+        <w:t>Do you contribute to hiring and firing decisions at your company?</w:t>
+      </w:r>
+    </w:p>
+    <w:p>
+      <w:pPr>
+        <w:pStyle w:val="ListParagraph"/>
+        <w:numPr>
+          <w:ilvl w:val="0"/>
+          <w:numId w:val="8"/>
+        </w:numPr>
+      </w:pPr>
+      <w:r>
+        <w:t>How satisfied are you with your job?</w:t>
+      </w:r>
+    </w:p>
+    <w:p>
+      <w:pPr>
+        <w:pStyle w:val="ListParagraph"/>
+        <w:numPr>
+          <w:ilvl w:val="0"/>
+          <w:numId w:val="8"/>
+        </w:numPr>
+      </w:pPr>
+      <w:r>
+        <w:t>How likely are you to change jobs within 1 year?</w:t>
+      </w:r>
+    </w:p>
+    <w:p>
+      <w:pPr>
+        <w:pStyle w:val="ListParagraph"/>
+        <w:numPr>
+          <w:ilvl w:val="0"/>
+          <w:numId w:val="8"/>
+        </w:numPr>
+      </w:pPr>
+      <w:r>
+        <w:t>For many professions, alternative credentials can qualify a person for an entry-level position.</w:t>
+      </w:r>
+    </w:p>
+    <w:p>
+      <w:pPr>
+        <w:pStyle w:val="ListParagraph"/>
+        <w:numPr>
+          <w:ilvl w:val="0"/>
+          <w:numId w:val="8"/>
+        </w:numPr>
+      </w:pPr>
+      <w:r>
+        <w:t>For my job title</w:t>
+      </w:r>
+      <w:r>
+        <w:t xml:space="preserve"> in particular, a</w:t>
+      </w:r>
+      <w:r>
+        <w:t xml:space="preserve"> </w:t>
+      </w:r>
+      <w:r>
+        <w:t xml:space="preserve">university </w:t>
+      </w:r>
+      <w:bookmarkStart w:id="0" w:name="_GoBack"/>
+      <w:bookmarkEnd w:id="0"/>
+      <w:r>
+        <w:t>degree is not a job requirement.</w:t>
+      </w:r>
+    </w:p>
+    <w:p>
+      <w:pPr>
+        <w:pStyle w:val="ListParagraph"/>
+        <w:numPr>
+          <w:ilvl w:val="0"/>
+          <w:numId w:val="8"/>
+        </w:numPr>
+      </w:pPr>
+      <w:r>
+        <w:t>Would you contribute to research by taking a quarterly survey? Like this survey, the survey will consist of less than 15 questions. If you choose yes, I will also send you the aggregated results of the survey.</w:t>
+      </w:r>
+    </w:p>
+    <w:p>
+      <w:pPr>
+        <w:pStyle w:val="ListParagraph"/>
+        <w:numPr>
+          <w:ilvl w:val="1"/>
+          <w:numId w:val="8"/>
+        </w:numPr>
+      </w:pPr>
+      <w:r>
+        <w:t>Don’t tell them, but if they choose no try one follow up which says, “I hope you’ll reconsider as I’m offering a $25 Amazon gift card.”</w:t>
       </w:r>
     </w:p>
     <w:p/>
@@ -504,6 +658,92 @@
     </w:lvl>
   </w:abstractNum>
   <w:abstractNum w:abstractNumId="1" w15:restartNumberingAfterBreak="0">
+    <w:nsid w:val="386079F8"/>
+    <w:multiLevelType w:val="hybridMultilevel"/>
+    <w:tmpl w:val="F7365808"/>
+    <w:lvl w:ilvl="0" w:tplc="0409000F">
+      <w:start w:val="1"/>
+      <w:numFmt w:val="decimal"/>
+      <w:lvlText w:val="%1."/>
+      <w:lvlJc w:val="left"/>
+      <w:pPr>
+        <w:ind w:left="720" w:hanging="360"/>
+      </w:pPr>
+    </w:lvl>
+    <w:lvl w:ilvl="1" w:tplc="04090019">
+      <w:start w:val="1"/>
+      <w:numFmt w:val="lowerLetter"/>
+      <w:lvlText w:val="%2."/>
+      <w:lvlJc w:val="left"/>
+      <w:pPr>
+        <w:ind w:left="1440" w:hanging="360"/>
+      </w:pPr>
+    </w:lvl>
+    <w:lvl w:ilvl="2" w:tplc="0409001B" w:tentative="1">
+      <w:start w:val="1"/>
+      <w:numFmt w:val="lowerRoman"/>
+      <w:lvlText w:val="%3."/>
+      <w:lvlJc w:val="right"/>
+      <w:pPr>
+        <w:ind w:left="2160" w:hanging="180"/>
+      </w:pPr>
+    </w:lvl>
+    <w:lvl w:ilvl="3" w:tplc="0409000F" w:tentative="1">
+      <w:start w:val="1"/>
+      <w:numFmt w:val="decimal"/>
+      <w:lvlText w:val="%4."/>
+      <w:lvlJc w:val="left"/>
+      <w:pPr>
+        <w:ind w:left="2880" w:hanging="360"/>
+      </w:pPr>
+    </w:lvl>
+    <w:lvl w:ilvl="4" w:tplc="04090019" w:tentative="1">
+      <w:start w:val="1"/>
+      <w:numFmt w:val="lowerLetter"/>
+      <w:lvlText w:val="%5."/>
+      <w:lvlJc w:val="left"/>
+      <w:pPr>
+        <w:ind w:left="3600" w:hanging="360"/>
+      </w:pPr>
+    </w:lvl>
+    <w:lvl w:ilvl="5" w:tplc="0409001B" w:tentative="1">
+      <w:start w:val="1"/>
+      <w:numFmt w:val="lowerRoman"/>
+      <w:lvlText w:val="%6."/>
+      <w:lvlJc w:val="right"/>
+      <w:pPr>
+        <w:ind w:left="4320" w:hanging="180"/>
+      </w:pPr>
+    </w:lvl>
+    <w:lvl w:ilvl="6" w:tplc="0409000F" w:tentative="1">
+      <w:start w:val="1"/>
+      <w:numFmt w:val="decimal"/>
+      <w:lvlText w:val="%7."/>
+      <w:lvlJc w:val="left"/>
+      <w:pPr>
+        <w:ind w:left="5040" w:hanging="360"/>
+      </w:pPr>
+    </w:lvl>
+    <w:lvl w:ilvl="7" w:tplc="04090019" w:tentative="1">
+      <w:start w:val="1"/>
+      <w:numFmt w:val="lowerLetter"/>
+      <w:lvlText w:val="%8."/>
+      <w:lvlJc w:val="left"/>
+      <w:pPr>
+        <w:ind w:left="5760" w:hanging="360"/>
+      </w:pPr>
+    </w:lvl>
+    <w:lvl w:ilvl="8" w:tplc="0409001B" w:tentative="1">
+      <w:start w:val="1"/>
+      <w:numFmt w:val="lowerRoman"/>
+      <w:lvlText w:val="%9."/>
+      <w:lvlJc w:val="right"/>
+      <w:pPr>
+        <w:ind w:left="6480" w:hanging="180"/>
+      </w:pPr>
+    </w:lvl>
+  </w:abstractNum>
+  <w:abstractNum w:abstractNumId="2" w15:restartNumberingAfterBreak="0">
     <w:nsid w:val="398F64F8"/>
     <w:multiLevelType w:val="hybridMultilevel"/>
     <w:tmpl w:val="903CBB24"/>
@@ -589,7 +829,7 @@
       </w:pPr>
     </w:lvl>
   </w:abstractNum>
-  <w:abstractNum w:abstractNumId="2" w15:restartNumberingAfterBreak="0">
+  <w:abstractNum w:abstractNumId="3" w15:restartNumberingAfterBreak="0">
     <w:nsid w:val="4DAF6B88"/>
     <w:multiLevelType w:val="hybridMultilevel"/>
     <w:tmpl w:val="3B20873E"/>
@@ -675,7 +915,7 @@
       </w:pPr>
     </w:lvl>
   </w:abstractNum>
-  <w:abstractNum w:abstractNumId="3" w15:restartNumberingAfterBreak="0">
+  <w:abstractNum w:abstractNumId="4" w15:restartNumberingAfterBreak="0">
     <w:nsid w:val="5DE97830"/>
     <w:multiLevelType w:val="hybridMultilevel"/>
     <w:tmpl w:val="4EC417DE"/>
@@ -761,7 +1001,7 @@
       </w:pPr>
     </w:lvl>
   </w:abstractNum>
-  <w:abstractNum w:abstractNumId="4" w15:restartNumberingAfterBreak="0">
+  <w:abstractNum w:abstractNumId="5" w15:restartNumberingAfterBreak="0">
     <w:nsid w:val="69BD4DF7"/>
     <w:multiLevelType w:val="hybridMultilevel"/>
     <w:tmpl w:val="886AE968"/>
@@ -847,7 +1087,7 @@
       </w:pPr>
     </w:lvl>
   </w:abstractNum>
-  <w:abstractNum w:abstractNumId="5" w15:restartNumberingAfterBreak="0">
+  <w:abstractNum w:abstractNumId="6" w15:restartNumberingAfterBreak="0">
     <w:nsid w:val="74FE05CD"/>
     <w:multiLevelType w:val="hybridMultilevel"/>
     <w:tmpl w:val="7828321A"/>
@@ -933,7 +1173,7 @@
       </w:pPr>
     </w:lvl>
   </w:abstractNum>
-  <w:abstractNum w:abstractNumId="6" w15:restartNumberingAfterBreak="0">
+  <w:abstractNum w:abstractNumId="7" w15:restartNumberingAfterBreak="0">
     <w:nsid w:val="7CF64CCA"/>
     <w:multiLevelType w:val="hybridMultilevel"/>
     <w:tmpl w:val="50F07FC6"/>
@@ -1020,25 +1260,28 @@
     </w:lvl>
   </w:abstractNum>
   <w:num w:numId="1">
-    <w:abstractNumId w:val="2"/>
+    <w:abstractNumId w:val="3"/>
   </w:num>
   <w:num w:numId="2">
-    <w:abstractNumId w:val="3"/>
+    <w:abstractNumId w:val="4"/>
   </w:num>
   <w:num w:numId="3">
     <w:abstractNumId w:val="0"/>
   </w:num>
   <w:num w:numId="4">
-    <w:abstractNumId w:val="1"/>
+    <w:abstractNumId w:val="2"/>
   </w:num>
   <w:num w:numId="5">
-    <w:abstractNumId w:val="4"/>
+    <w:abstractNumId w:val="5"/>
   </w:num>
   <w:num w:numId="6">
+    <w:abstractNumId w:val="7"/>
+  </w:num>
+  <w:num w:numId="7">
     <w:abstractNumId w:val="6"/>
   </w:num>
-  <w:num w:numId="7">
-    <w:abstractNumId w:val="5"/>
+  <w:num w:numId="8">
+    <w:abstractNumId w:val="1"/>
   </w:num>
 </w:numbering>
 </file>

</xml_diff>